<commit_message>
diagrama de flujo actualizado
</commit_message>
<xml_diff>
--- a/documentos/documento final.docx
+++ b/documentos/documento final.docx
@@ -469,7 +469,21 @@
                 <w:color w:val="000099"/>
                 <w:u w:val="single"/>
               </w:rPr>
-              <w:t>Conclusiones</w:t>
+              <w:t>Conclu</w:t>
+            </w:r>
+            <w:r>
+              <w:rPr>
+                <w:color w:val="000099"/>
+                <w:u w:val="single"/>
+              </w:rPr>
+              <w:t>s</w:t>
+            </w:r>
+            <w:r>
+              <w:rPr>
+                <w:color w:val="000099"/>
+                <w:u w:val="single"/>
+              </w:rPr>
+              <w:t>iones</w:t>
             </w:r>
           </w:hyperlink>
         </w:p>
@@ -2443,22 +2457,6 @@
     <w:p/>
     <w:p/>
     <w:p/>
-    <w:p/>
-    <w:p/>
-    <w:p/>
-    <w:p/>
-    <w:p/>
-    <w:p/>
-    <w:p/>
-    <w:p/>
-    <w:p/>
-    <w:p/>
-    <w:p/>
-    <w:p/>
-    <w:p/>
-    <w:p/>
-    <w:p/>
-    <w:p/>
     <w:tbl>
       <w:tblPr>
         <w:tblpPr w:leftFromText="141" w:rightFromText="141" w:vertAnchor="text" w:horzAnchor="margin" w:tblpXSpec="center" w:tblpY="-666"/>
@@ -2516,7 +2514,6 @@
                 <w:bCs/>
                 <w:lang w:val="es-PE"/>
               </w:rPr>
-              <w:lastRenderedPageBreak/>
               <w:t>Registro y Suscripción de Usuarios</w:t>
             </w:r>
           </w:p>
@@ -5834,31 +5831,12 @@
     </w:p>
     <w:p>
       <w:pPr>
-        <w:pStyle w:val="Ttulo3"/>
-        <w:keepNext w:val="0"/>
-        <w:keepLines w:val="0"/>
-        <w:widowControl w:val="0"/>
-      </w:pPr>
-    </w:p>
-    <w:p>
-      <w:pPr>
-        <w:pStyle w:val="Ttulo3"/>
-        <w:keepNext w:val="0"/>
-        <w:keepLines w:val="0"/>
-        <w:widowControl w:val="0"/>
-      </w:pPr>
-    </w:p>
-    <w:p>
-      <w:pPr>
         <w:rPr>
           <w:b/>
           <w:sz w:val="28"/>
           <w:szCs w:val="28"/>
         </w:rPr>
       </w:pPr>
-      <w:r>
-        <w:br w:type="page"/>
-      </w:r>
     </w:p>
     <w:tbl>
       <w:tblPr>
@@ -5917,7 +5895,6 @@
                 <w:bCs/>
                 <w:lang w:val="es-PE"/>
               </w:rPr>
-              <w:lastRenderedPageBreak/>
               <w:t>Registro de comentarios y/o calificar una serie o película</w:t>
             </w:r>
           </w:p>
@@ -5964,6 +5941,7 @@
                 <w:bCs/>
                 <w:lang w:val="es-PE"/>
               </w:rPr>
+              <w:lastRenderedPageBreak/>
               <w:t>ID: 5</w:t>
             </w:r>
           </w:p>
@@ -8036,6 +8014,7 @@
         <w:widowControl w:val="0"/>
       </w:pPr>
       <w:bookmarkStart w:id="29" w:name="_wwqgbfjqym8e" w:colFirst="0" w:colLast="0"/>
+      <w:bookmarkStart w:id="30" w:name="_GoBack"/>
       <w:bookmarkEnd w:id="29"/>
       <w:r>
         <w:rPr>
@@ -8084,6 +8063,7 @@
           </wp:inline>
         </w:drawing>
       </w:r>
+      <w:bookmarkEnd w:id="30"/>
     </w:p>
     <w:p/>
     <w:p>
@@ -8337,14 +8317,15 @@
       <w:r>
         <w:rPr>
           <w:noProof/>
-          <w:shd w:val="clear" w:color="auto" w:fill="FFF2CC"/>
+          <w:color w:val="000000" w:themeColor="text1"/>
+          <w:sz w:val="28"/>
           <w:lang w:val="es-PE"/>
         </w:rPr>
         <w:drawing>
-          <wp:inline distT="0" distB="0" distL="0" distR="0" wp14:anchorId="32C3429E" wp14:editId="51B4C7BA">
-            <wp:extent cx="5943600" cy="6924675"/>
-            <wp:effectExtent l="0" t="0" r="0" b="9525"/>
-            <wp:docPr id="8" name="0 Imagen"/>
+          <wp:inline distT="0" distB="0" distL="0" distR="0" wp14:anchorId="0A6E83A8" wp14:editId="69C03978">
+            <wp:extent cx="5943600" cy="7738110"/>
+            <wp:effectExtent l="0" t="0" r="0" b="0"/>
+            <wp:docPr id="5" name="Imagen 5"/>
             <wp:cNvGraphicFramePr>
               <a:graphicFrameLocks xmlns:a="http://schemas.openxmlformats.org/drawingml/2006/main" noChangeAspect="1"/>
             </wp:cNvGraphicFramePr>
@@ -8352,8 +8333,10 @@
               <a:graphicData uri="http://schemas.openxmlformats.org/drawingml/2006/picture">
                 <pic:pic xmlns:pic="http://schemas.openxmlformats.org/drawingml/2006/picture">
                   <pic:nvPicPr>
-                    <pic:cNvPr id="0" name="flujo.png"/>
-                    <pic:cNvPicPr/>
+                    <pic:cNvPr id="0" name="Picture 1"/>
+                    <pic:cNvPicPr>
+                      <a:picLocks noChangeAspect="1" noChangeArrowheads="1"/>
+                    </pic:cNvPicPr>
                   </pic:nvPicPr>
                   <pic:blipFill>
                     <a:blip r:embed="rId21">
@@ -8363,18 +8346,23 @@
                         </a:ext>
                       </a:extLst>
                     </a:blip>
+                    <a:srcRect/>
                     <a:stretch>
                       <a:fillRect/>
                     </a:stretch>
                   </pic:blipFill>
-                  <pic:spPr>
+                  <pic:spPr bwMode="auto">
                     <a:xfrm>
                       <a:off x="0" y="0"/>
-                      <a:ext cx="5943600" cy="6924675"/>
+                      <a:ext cx="5943600" cy="7738110"/>
                     </a:xfrm>
                     <a:prstGeom prst="rect">
                       <a:avLst/>
                     </a:prstGeom>
+                    <a:noFill/>
+                    <a:ln>
+                      <a:noFill/>
+                    </a:ln>
                   </pic:spPr>
                 </pic:pic>
               </a:graphicData>
@@ -8382,14 +8370,6 @@
           </wp:inline>
         </w:drawing>
       </w:r>
-    </w:p>
-    <w:p>
-      <w:pPr>
-        <w:rPr>
-          <w:color w:val="000000" w:themeColor="text1"/>
-          <w:sz w:val="28"/>
-        </w:rPr>
-      </w:pPr>
       <w:r>
         <w:rPr>
           <w:color w:val="000000" w:themeColor="text1"/>
@@ -10033,8 +10013,6 @@
           <w:b/>
         </w:rPr>
       </w:pPr>
-      <w:bookmarkStart w:id="30" w:name="_GoBack"/>
-      <w:bookmarkEnd w:id="30"/>
     </w:p>
     <w:p>
       <w:pPr>

</xml_diff>

<commit_message>
insercion captura codigo de mensajeria y pruebas unitarias
</commit_message>
<xml_diff>
--- a/documentos/documento final.docx
+++ b/documentos/documento final.docx
@@ -10903,12 +10903,14 @@
         <w:pStyle w:val="Sinespaciado"/>
         <w:rPr>
           <w:b/>
+          <w:lang w:val="en-US"/>
         </w:rPr>
       </w:pPr>
       <w:r>
         <w:rPr>
           <w:b/>
           <w:sz w:val="24"/>
+          <w:lang w:val="en-US"/>
         </w:rPr>
         <w:t>Sprint 2</w:t>
       </w:r>
@@ -10916,6 +10918,9 @@
     <w:p>
       <w:pPr>
         <w:pStyle w:val="Sinespaciado"/>
+        <w:rPr>
+          <w:lang w:val="en-US"/>
+        </w:rPr>
       </w:pPr>
     </w:p>
     <w:p>
@@ -11596,8 +11601,6 @@
         </w:rPr>
         <w:t>datos del usuario, desde los títulos que ya vio hasta sus calificaciones, preferencias y títulos más vistos. De esta forma se genera una base de datos como base para el ROI del negocio.</w:t>
       </w:r>
-      <w:bookmarkStart w:id="30" w:name="_GoBack"/>
-      <w:bookmarkEnd w:id="30"/>
     </w:p>
     <w:p>
       <w:pPr>
@@ -11928,8 +11931,592 @@
         <w:pStyle w:val="Sinespaciado"/>
         <w:rPr>
           <w:b/>
-        </w:rPr>
-      </w:pPr>
+          <w:noProof/>
+          <w:lang w:val="es-PE"/>
+        </w:rPr>
+      </w:pPr>
+    </w:p>
+    <w:p>
+      <w:pPr>
+        <w:pStyle w:val="Sinespaciado"/>
+        <w:rPr>
+          <w:b/>
+        </w:rPr>
+      </w:pPr>
+      <w:r>
+        <w:rPr>
+          <w:b/>
+          <w:noProof/>
+          <w:lang w:val="es-PE"/>
+        </w:rPr>
+        <w:lastRenderedPageBreak/>
+        <w:drawing>
+          <wp:inline distT="0" distB="0" distL="0" distR="0" wp14:anchorId="16B61F17" wp14:editId="4855B04B">
+            <wp:extent cx="4599295" cy="2729552"/>
+            <wp:effectExtent l="0" t="0" r="0" b="0"/>
+            <wp:docPr id="23" name="0 Imagen"/>
+            <wp:cNvGraphicFramePr>
+              <a:graphicFrameLocks xmlns:a="http://schemas.openxmlformats.org/drawingml/2006/main" noChangeAspect="1"/>
+            </wp:cNvGraphicFramePr>
+            <a:graphic xmlns:a="http://schemas.openxmlformats.org/drawingml/2006/main">
+              <a:graphicData uri="http://schemas.openxmlformats.org/drawingml/2006/picture">
+                <pic:pic xmlns:pic="http://schemas.openxmlformats.org/drawingml/2006/picture">
+                  <pic:nvPicPr>
+                    <pic:cNvPr id="0" name="Consumir mensajes.png"/>
+                    <pic:cNvPicPr/>
+                  </pic:nvPicPr>
+                  <pic:blipFill rotWithShape="1">
+                    <a:blip r:embed="rId43" cstate="print">
+                      <a:extLst>
+                        <a:ext uri="{28A0092B-C50C-407E-A947-70E740481C1C}">
+                          <a14:useLocalDpi xmlns:a14="http://schemas.microsoft.com/office/drawing/2010/main" val="0"/>
+                        </a:ext>
+                      </a:extLst>
+                    </a:blip>
+                    <a:srcRect l="6887" r="15741" b="18367"/>
+                    <a:stretch/>
+                  </pic:blipFill>
+                  <pic:spPr bwMode="auto">
+                    <a:xfrm>
+                      <a:off x="0" y="0"/>
+                      <a:ext cx="4598709" cy="2729204"/>
+                    </a:xfrm>
+                    <a:prstGeom prst="rect">
+                      <a:avLst/>
+                    </a:prstGeom>
+                    <a:ln>
+                      <a:noFill/>
+                    </a:ln>
+                    <a:extLst>
+                      <a:ext uri="{53640926-AAD7-44D8-BBD7-CCE9431645EC}">
+                        <a14:shadowObscured xmlns:a14="http://schemas.microsoft.com/office/drawing/2010/main"/>
+                      </a:ext>
+                    </a:extLst>
+                  </pic:spPr>
+                </pic:pic>
+              </a:graphicData>
+            </a:graphic>
+          </wp:inline>
+        </w:drawing>
+      </w:r>
+    </w:p>
+    <w:p>
+      <w:pPr>
+        <w:pStyle w:val="Sinespaciado"/>
+        <w:rPr>
+          <w:b/>
+        </w:rPr>
+      </w:pPr>
+    </w:p>
+    <w:p>
+      <w:pPr>
+        <w:pStyle w:val="Sinespaciado"/>
+        <w:numPr>
+          <w:ilvl w:val="0"/>
+          <w:numId w:val="9"/>
+        </w:numPr>
+        <w:rPr>
+          <w:b/>
+        </w:rPr>
+      </w:pPr>
+      <w:r>
+        <w:rPr>
+          <w:b/>
+        </w:rPr>
+        <w:t>Pruebas Unitarias</w:t>
+      </w:r>
+    </w:p>
+    <w:p>
+      <w:pPr>
+        <w:pStyle w:val="Sinespaciado"/>
+        <w:rPr>
+          <w:b/>
+          <w:noProof/>
+          <w:lang w:val="es-PE"/>
+        </w:rPr>
+      </w:pPr>
+    </w:p>
+    <w:p>
+      <w:pPr>
+        <w:pStyle w:val="Sinespaciado"/>
+        <w:rPr>
+          <w:b/>
+        </w:rPr>
+      </w:pPr>
+      <w:r>
+        <w:rPr>
+          <w:b/>
+          <w:noProof/>
+          <w:lang w:val="es-PE"/>
+        </w:rPr>
+        <w:drawing>
+          <wp:inline distT="0" distB="0" distL="0" distR="0" wp14:anchorId="6611DA2A" wp14:editId="4D201FB3">
+            <wp:extent cx="4790363" cy="2743200"/>
+            <wp:effectExtent l="0" t="0" r="0" b="0"/>
+            <wp:docPr id="24" name="0 Imagen"/>
+            <wp:cNvGraphicFramePr>
+              <a:graphicFrameLocks xmlns:a="http://schemas.openxmlformats.org/drawingml/2006/main" noChangeAspect="1"/>
+            </wp:cNvGraphicFramePr>
+            <a:graphic xmlns:a="http://schemas.openxmlformats.org/drawingml/2006/main">
+              <a:graphicData uri="http://schemas.openxmlformats.org/drawingml/2006/picture">
+                <pic:pic xmlns:pic="http://schemas.openxmlformats.org/drawingml/2006/picture">
+                  <pic:nvPicPr>
+                    <pic:cNvPr id="0" name="EnvioDeMensaje.png"/>
+                    <pic:cNvPicPr/>
+                  </pic:nvPicPr>
+                  <pic:blipFill rotWithShape="1">
+                    <a:blip r:embed="rId44" cstate="print">
+                      <a:extLst>
+                        <a:ext uri="{28A0092B-C50C-407E-A947-70E740481C1C}">
+                          <a14:useLocalDpi xmlns:a14="http://schemas.microsoft.com/office/drawing/2010/main" val="0"/>
+                        </a:ext>
+                      </a:extLst>
+                    </a:blip>
+                    <a:srcRect l="6888" t="6122" r="12524" b="11837"/>
+                    <a:stretch/>
+                  </pic:blipFill>
+                  <pic:spPr bwMode="auto">
+                    <a:xfrm>
+                      <a:off x="0" y="0"/>
+                      <a:ext cx="4789754" cy="2742851"/>
+                    </a:xfrm>
+                    <a:prstGeom prst="rect">
+                      <a:avLst/>
+                    </a:prstGeom>
+                    <a:ln>
+                      <a:noFill/>
+                    </a:ln>
+                    <a:extLst>
+                      <a:ext uri="{53640926-AAD7-44D8-BBD7-CCE9431645EC}">
+                        <a14:shadowObscured xmlns:a14="http://schemas.microsoft.com/office/drawing/2010/main"/>
+                      </a:ext>
+                    </a:extLst>
+                  </pic:spPr>
+                </pic:pic>
+              </a:graphicData>
+            </a:graphic>
+          </wp:inline>
+        </w:drawing>
+      </w:r>
+    </w:p>
+    <w:p>
+      <w:pPr>
+        <w:pStyle w:val="Sinespaciado"/>
+        <w:rPr>
+          <w:b/>
+        </w:rPr>
+      </w:pPr>
+    </w:p>
+    <w:p>
+      <w:pPr>
+        <w:pStyle w:val="Sinespaciado"/>
+        <w:rPr>
+          <w:b/>
+          <w:noProof/>
+          <w:lang w:val="es-PE"/>
+        </w:rPr>
+      </w:pPr>
+    </w:p>
+    <w:p>
+      <w:pPr>
+        <w:pStyle w:val="Sinespaciado"/>
+        <w:rPr>
+          <w:b/>
+          <w:noProof/>
+          <w:lang w:val="es-PE"/>
+        </w:rPr>
+      </w:pPr>
+    </w:p>
+    <w:p>
+      <w:pPr>
+        <w:pStyle w:val="Sinespaciado"/>
+        <w:rPr>
+          <w:b/>
+        </w:rPr>
+      </w:pPr>
+      <w:r>
+        <w:rPr>
+          <w:b/>
+          <w:noProof/>
+          <w:lang w:val="es-PE"/>
+        </w:rPr>
+        <w:lastRenderedPageBreak/>
+        <w:drawing>
+          <wp:inline distT="0" distB="0" distL="0" distR="0" wp14:anchorId="6D1A3B54" wp14:editId="6BA1043A">
+            <wp:extent cx="4763069" cy="2688609"/>
+            <wp:effectExtent l="0" t="0" r="0" b="0"/>
+            <wp:docPr id="25" name="0 Imagen"/>
+            <wp:cNvGraphicFramePr>
+              <a:graphicFrameLocks xmlns:a="http://schemas.openxmlformats.org/drawingml/2006/main" noChangeAspect="1"/>
+            </wp:cNvGraphicFramePr>
+            <a:graphic xmlns:a="http://schemas.openxmlformats.org/drawingml/2006/main">
+              <a:graphicData uri="http://schemas.openxmlformats.org/drawingml/2006/picture">
+                <pic:pic xmlns:pic="http://schemas.openxmlformats.org/drawingml/2006/picture">
+                  <pic:nvPicPr>
+                    <pic:cNvPr id="0" name="EnvioDeMensaje_0.png"/>
+                    <pic:cNvPicPr/>
+                  </pic:nvPicPr>
+                  <pic:blipFill rotWithShape="1">
+                    <a:blip r:embed="rId45" cstate="print">
+                      <a:extLst>
+                        <a:ext uri="{28A0092B-C50C-407E-A947-70E740481C1C}">
+                          <a14:useLocalDpi xmlns:a14="http://schemas.microsoft.com/office/drawing/2010/main" val="0"/>
+                        </a:ext>
+                      </a:extLst>
+                    </a:blip>
+                    <a:srcRect l="7576" t="6530" r="12296" b="13061"/>
+                    <a:stretch/>
+                  </pic:blipFill>
+                  <pic:spPr bwMode="auto">
+                    <a:xfrm>
+                      <a:off x="0" y="0"/>
+                      <a:ext cx="4762462" cy="2688267"/>
+                    </a:xfrm>
+                    <a:prstGeom prst="rect">
+                      <a:avLst/>
+                    </a:prstGeom>
+                    <a:ln>
+                      <a:noFill/>
+                    </a:ln>
+                    <a:extLst>
+                      <a:ext uri="{53640926-AAD7-44D8-BBD7-CCE9431645EC}">
+                        <a14:shadowObscured xmlns:a14="http://schemas.microsoft.com/office/drawing/2010/main"/>
+                      </a:ext>
+                    </a:extLst>
+                  </pic:spPr>
+                </pic:pic>
+              </a:graphicData>
+            </a:graphic>
+          </wp:inline>
+        </w:drawing>
+      </w:r>
+    </w:p>
+    <w:p>
+      <w:pPr>
+        <w:pStyle w:val="Sinespaciado"/>
+        <w:rPr>
+          <w:b/>
+        </w:rPr>
+      </w:pPr>
+    </w:p>
+    <w:p>
+      <w:pPr>
+        <w:pStyle w:val="Sinespaciado"/>
+        <w:rPr>
+          <w:b/>
+          <w:noProof/>
+          <w:lang w:val="es-PE"/>
+        </w:rPr>
+      </w:pPr>
+    </w:p>
+    <w:p>
+      <w:pPr>
+        <w:pStyle w:val="Sinespaciado"/>
+        <w:rPr>
+          <w:b/>
+        </w:rPr>
+      </w:pPr>
+      <w:r>
+        <w:rPr>
+          <w:b/>
+          <w:noProof/>
+          <w:lang w:val="es-PE"/>
+        </w:rPr>
+        <w:drawing>
+          <wp:inline distT="0" distB="0" distL="0" distR="0" wp14:anchorId="459DACBB" wp14:editId="15CE88FC">
+            <wp:extent cx="5104262" cy="1978925"/>
+            <wp:effectExtent l="0" t="0" r="1270" b="2540"/>
+            <wp:docPr id="26" name="0 Imagen"/>
+            <wp:cNvGraphicFramePr>
+              <a:graphicFrameLocks xmlns:a="http://schemas.openxmlformats.org/drawingml/2006/main" noChangeAspect="1"/>
+            </wp:cNvGraphicFramePr>
+            <a:graphic xmlns:a="http://schemas.openxmlformats.org/drawingml/2006/main">
+              <a:graphicData uri="http://schemas.openxmlformats.org/drawingml/2006/picture">
+                <pic:pic xmlns:pic="http://schemas.openxmlformats.org/drawingml/2006/picture">
+                  <pic:nvPicPr>
+                    <pic:cNvPr id="0" name="ColaVacia.png"/>
+                    <pic:cNvPicPr/>
+                  </pic:nvPicPr>
+                  <pic:blipFill rotWithShape="1">
+                    <a:blip r:embed="rId46" cstate="print">
+                      <a:extLst>
+                        <a:ext uri="{28A0092B-C50C-407E-A947-70E740481C1C}">
+                          <a14:useLocalDpi xmlns:a14="http://schemas.microsoft.com/office/drawing/2010/main" val="0"/>
+                        </a:ext>
+                      </a:extLst>
+                    </a:blip>
+                    <a:srcRect t="6139" r="13903" b="34519"/>
+                    <a:stretch/>
+                  </pic:blipFill>
+                  <pic:spPr bwMode="auto">
+                    <a:xfrm>
+                      <a:off x="0" y="0"/>
+                      <a:ext cx="5117256" cy="1983963"/>
+                    </a:xfrm>
+                    <a:prstGeom prst="rect">
+                      <a:avLst/>
+                    </a:prstGeom>
+                    <a:ln>
+                      <a:noFill/>
+                    </a:ln>
+                    <a:extLst>
+                      <a:ext uri="{53640926-AAD7-44D8-BBD7-CCE9431645EC}">
+                        <a14:shadowObscured xmlns:a14="http://schemas.microsoft.com/office/drawing/2010/main"/>
+                      </a:ext>
+                    </a:extLst>
+                  </pic:spPr>
+                </pic:pic>
+              </a:graphicData>
+            </a:graphic>
+          </wp:inline>
+        </w:drawing>
+      </w:r>
+    </w:p>
+    <w:p>
+      <w:pPr>
+        <w:pStyle w:val="Sinespaciado"/>
+        <w:rPr>
+          <w:b/>
+        </w:rPr>
+      </w:pPr>
+    </w:p>
+    <w:p>
+      <w:pPr>
+        <w:pStyle w:val="Sinespaciado"/>
+        <w:rPr>
+          <w:b/>
+          <w:noProof/>
+          <w:lang w:val="es-PE"/>
+        </w:rPr>
+      </w:pPr>
+    </w:p>
+    <w:p>
+      <w:pPr>
+        <w:pStyle w:val="Sinespaciado"/>
+        <w:rPr>
+          <w:b/>
+        </w:rPr>
+      </w:pPr>
+      <w:r>
+        <w:rPr>
+          <w:b/>
+          <w:noProof/>
+          <w:lang w:val="es-PE"/>
+        </w:rPr>
+        <w:drawing>
+          <wp:inline distT="0" distB="0" distL="0" distR="0" wp14:anchorId="108B3808" wp14:editId="2BF0EA8D">
+            <wp:extent cx="4995080" cy="1460310"/>
+            <wp:effectExtent l="0" t="0" r="0" b="6985"/>
+            <wp:docPr id="27" name="0 Imagen"/>
+            <wp:cNvGraphicFramePr>
+              <a:graphicFrameLocks xmlns:a="http://schemas.openxmlformats.org/drawingml/2006/main" noChangeAspect="1"/>
+            </wp:cNvGraphicFramePr>
+            <a:graphic xmlns:a="http://schemas.openxmlformats.org/drawingml/2006/main">
+              <a:graphicData uri="http://schemas.openxmlformats.org/drawingml/2006/picture">
+                <pic:pic xmlns:pic="http://schemas.openxmlformats.org/drawingml/2006/picture">
+                  <pic:nvPicPr>
+                    <pic:cNvPr id="0" name="ColaNuevoMensaje.png"/>
+                    <pic:cNvPicPr/>
+                  </pic:nvPicPr>
+                  <pic:blipFill rotWithShape="1">
+                    <a:blip r:embed="rId47" cstate="print">
+                      <a:extLst>
+                        <a:ext uri="{28A0092B-C50C-407E-A947-70E740481C1C}">
+                          <a14:useLocalDpi xmlns:a14="http://schemas.microsoft.com/office/drawing/2010/main" val="0"/>
+                        </a:ext>
+                      </a:extLst>
+                    </a:blip>
+                    <a:srcRect t="7346" r="15969" b="48981"/>
+                    <a:stretch/>
+                  </pic:blipFill>
+                  <pic:spPr bwMode="auto">
+                    <a:xfrm>
+                      <a:off x="0" y="0"/>
+                      <a:ext cx="4994445" cy="1460124"/>
+                    </a:xfrm>
+                    <a:prstGeom prst="rect">
+                      <a:avLst/>
+                    </a:prstGeom>
+                    <a:ln>
+                      <a:noFill/>
+                    </a:ln>
+                    <a:extLst>
+                      <a:ext uri="{53640926-AAD7-44D8-BBD7-CCE9431645EC}">
+                        <a14:shadowObscured xmlns:a14="http://schemas.microsoft.com/office/drawing/2010/main"/>
+                      </a:ext>
+                    </a:extLst>
+                  </pic:spPr>
+                </pic:pic>
+              </a:graphicData>
+            </a:graphic>
+          </wp:inline>
+        </w:drawing>
+      </w:r>
+    </w:p>
+    <w:p>
+      <w:pPr>
+        <w:pStyle w:val="Sinespaciado"/>
+        <w:rPr>
+          <w:b/>
+        </w:rPr>
+      </w:pPr>
+    </w:p>
+    <w:p>
+      <w:pPr>
+        <w:pStyle w:val="Sinespaciado"/>
+        <w:rPr>
+          <w:b/>
+          <w:noProof/>
+          <w:lang w:val="es-PE"/>
+        </w:rPr>
+      </w:pPr>
+    </w:p>
+    <w:p>
+      <w:pPr>
+        <w:pStyle w:val="Sinespaciado"/>
+        <w:rPr>
+          <w:b/>
+        </w:rPr>
+      </w:pPr>
+      <w:r>
+        <w:rPr>
+          <w:b/>
+          <w:noProof/>
+          <w:lang w:val="es-PE"/>
+        </w:rPr>
+        <w:lastRenderedPageBreak/>
+        <w:drawing>
+          <wp:inline distT="0" distB="0" distL="0" distR="0" wp14:anchorId="094972CE" wp14:editId="2F990012">
+            <wp:extent cx="5008728" cy="1501253"/>
+            <wp:effectExtent l="0" t="0" r="1905" b="3810"/>
+            <wp:docPr id="28" name="0 Imagen"/>
+            <wp:cNvGraphicFramePr>
+              <a:graphicFrameLocks xmlns:a="http://schemas.openxmlformats.org/drawingml/2006/main" noChangeAspect="1"/>
+            </wp:cNvGraphicFramePr>
+            <a:graphic xmlns:a="http://schemas.openxmlformats.org/drawingml/2006/main">
+              <a:graphicData uri="http://schemas.openxmlformats.org/drawingml/2006/picture">
+                <pic:pic xmlns:pic="http://schemas.openxmlformats.org/drawingml/2006/picture">
+                  <pic:nvPicPr>
+                    <pic:cNvPr id="0" name="ColaNuevoMensajeDetalles.png"/>
+                    <pic:cNvPicPr/>
+                  </pic:nvPicPr>
+                  <pic:blipFill rotWithShape="1">
+                    <a:blip r:embed="rId48" cstate="print">
+                      <a:extLst>
+                        <a:ext uri="{28A0092B-C50C-407E-A947-70E740481C1C}">
+                          <a14:useLocalDpi xmlns:a14="http://schemas.microsoft.com/office/drawing/2010/main" val="0"/>
+                        </a:ext>
+                      </a:extLst>
+                    </a:blip>
+                    <a:srcRect t="5714" r="15740" b="49388"/>
+                    <a:stretch/>
+                  </pic:blipFill>
+                  <pic:spPr bwMode="auto">
+                    <a:xfrm>
+                      <a:off x="0" y="0"/>
+                      <a:ext cx="5008090" cy="1501062"/>
+                    </a:xfrm>
+                    <a:prstGeom prst="rect">
+                      <a:avLst/>
+                    </a:prstGeom>
+                    <a:ln>
+                      <a:noFill/>
+                    </a:ln>
+                    <a:extLst>
+                      <a:ext uri="{53640926-AAD7-44D8-BBD7-CCE9431645EC}">
+                        <a14:shadowObscured xmlns:a14="http://schemas.microsoft.com/office/drawing/2010/main"/>
+                      </a:ext>
+                    </a:extLst>
+                  </pic:spPr>
+                </pic:pic>
+              </a:graphicData>
+            </a:graphic>
+          </wp:inline>
+        </w:drawing>
+      </w:r>
+    </w:p>
+    <w:p>
+      <w:pPr>
+        <w:pStyle w:val="Sinespaciado"/>
+        <w:rPr>
+          <w:b/>
+        </w:rPr>
+      </w:pPr>
+    </w:p>
+    <w:p>
+      <w:pPr>
+        <w:pStyle w:val="Sinespaciado"/>
+        <w:rPr>
+          <w:b/>
+          <w:noProof/>
+          <w:lang w:val="es-PE"/>
+        </w:rPr>
+      </w:pPr>
+    </w:p>
+    <w:p>
+      <w:pPr>
+        <w:pStyle w:val="Sinespaciado"/>
+        <w:rPr>
+          <w:b/>
+        </w:rPr>
+      </w:pPr>
+      <w:bookmarkStart w:id="30" w:name="_GoBack"/>
+      <w:bookmarkEnd w:id="30"/>
+      <w:r>
+        <w:rPr>
+          <w:b/>
+          <w:noProof/>
+          <w:lang w:val="es-PE"/>
+        </w:rPr>
+        <w:drawing>
+          <wp:inline distT="0" distB="0" distL="0" distR="0" wp14:anchorId="234DF076" wp14:editId="1D6755E1">
+            <wp:extent cx="5008728" cy="2825087"/>
+            <wp:effectExtent l="0" t="0" r="1905" b="0"/>
+            <wp:docPr id="29" name="0 Imagen"/>
+            <wp:cNvGraphicFramePr>
+              <a:graphicFrameLocks xmlns:a="http://schemas.openxmlformats.org/drawingml/2006/main" noChangeAspect="1"/>
+            </wp:cNvGraphicFramePr>
+            <a:graphic xmlns:a="http://schemas.openxmlformats.org/drawingml/2006/main">
+              <a:graphicData uri="http://schemas.openxmlformats.org/drawingml/2006/picture">
+                <pic:pic xmlns:pic="http://schemas.openxmlformats.org/drawingml/2006/picture">
+                  <pic:nvPicPr>
+                    <pic:cNvPr id="0" name="ColaNuevoMensajeDataJSON.png"/>
+                    <pic:cNvPicPr/>
+                  </pic:nvPicPr>
+                  <pic:blipFill rotWithShape="1">
+                    <a:blip r:embed="rId49" cstate="print">
+                      <a:extLst>
+                        <a:ext uri="{28A0092B-C50C-407E-A947-70E740481C1C}">
+                          <a14:useLocalDpi xmlns:a14="http://schemas.microsoft.com/office/drawing/2010/main" val="0"/>
+                        </a:ext>
+                      </a:extLst>
+                    </a:blip>
+                    <a:srcRect t="4897" r="15740" b="10612"/>
+                    <a:stretch/>
+                  </pic:blipFill>
+                  <pic:spPr bwMode="auto">
+                    <a:xfrm>
+                      <a:off x="0" y="0"/>
+                      <a:ext cx="5008090" cy="2824727"/>
+                    </a:xfrm>
+                    <a:prstGeom prst="rect">
+                      <a:avLst/>
+                    </a:prstGeom>
+                    <a:ln>
+                      <a:noFill/>
+                    </a:ln>
+                    <a:extLst>
+                      <a:ext uri="{53640926-AAD7-44D8-BBD7-CCE9431645EC}">
+                        <a14:shadowObscured xmlns:a14="http://schemas.microsoft.com/office/drawing/2010/main"/>
+                      </a:ext>
+                    </a:extLst>
+                  </pic:spPr>
+                </pic:pic>
+              </a:graphicData>
+            </a:graphic>
+          </wp:inline>
+        </w:drawing>
+      </w:r>
     </w:p>
     <w:p>
       <w:pPr>
@@ -11955,11 +12542,7 @@
         <w:jc w:val="both"/>
       </w:pPr>
       <w:r>
-        <w:t xml:space="preserve">Se ha aplicado los principios SOA de bajo acoplamiento, composición, autonomía, abstracción, descubrimiento y reutilización en la construcción de la arquitectura del sistema propuesto. Esto permite que nuestra aplicación pueda expandirse en una </w:t>
-      </w:r>
-      <w:r>
-        <w:lastRenderedPageBreak/>
-        <w:t xml:space="preserve">segunda etapa, reutilizando servicios ya construidos y además extendiendo algunos servicios claves para el negocio. </w:t>
+        <w:t xml:space="preserve">Se ha aplicado los principios SOA de bajo acoplamiento, composición, autonomía, abstracción, descubrimiento y reutilización en la construcción de la arquitectura del sistema propuesto. Esto permite que nuestra aplicación pueda expandirse en una segunda etapa, reutilizando servicios ya construidos y además extendiendo algunos servicios claves para el negocio. </w:t>
       </w:r>
     </w:p>
     <w:p>
@@ -12030,7 +12613,11 @@
         <w:t>estándar</w:t>
       </w:r>
       <w:r>
-        <w:t xml:space="preserve"> REST por encima de SOAP debido a los requerimientos del sistema, este debía ser altamente escalable pues el ROI está netamente orientado a la masificación de su uso y recolección de data de los usuarios. REST ofrece la posibilidad de un crecimiento exponencial sin degradación por lo que nos pareció la mejor opción. Además, los datos empleados en la ap</w:t>
+        <w:t xml:space="preserve"> REST por encima de SOAP debido a los requerimientos del sistema, este debía ser altamente escalable pues el ROI está netamente orientado a la masificación de su uso y recolección de data de los usuarios. </w:t>
+      </w:r>
+      <w:r>
+        <w:lastRenderedPageBreak/>
+        <w:t>REST ofrece la posibilidad de un crecimiento exponencial sin degradación por lo que nos pareció la mejor opción. Además, los datos empleados en la ap</w:t>
       </w:r>
       <w:r>
         <w:t>licación no son dinámicos así</w:t>
@@ -12071,8 +12658,8 @@
       </w:r>
     </w:p>
     <w:sectPr>
-      <w:headerReference w:type="default" r:id="rId43"/>
-      <w:footerReference w:type="default" r:id="rId44"/>
+      <w:headerReference w:type="default" r:id="rId50"/>
+      <w:footerReference w:type="default" r:id="rId51"/>
       <w:pgSz w:w="12240" w:h="15840"/>
       <w:pgMar w:top="1440" w:right="1440" w:bottom="1440" w:left="1440" w:header="0" w:footer="720" w:gutter="0"/>
       <w:pgNumType w:start="1"/>

</xml_diff>